<commit_message>
HW3_dry edited but still not clear
</commit_message>
<xml_diff>
--- a/Hw3/hw3_313592958_332336908.docx
+++ b/Hw3/hw3_313592958_332336908.docx
@@ -6,7 +6,6 @@
       <w:pPr>
         <w:pStyle w:val="1"/>
         <w:rPr>
-          <w:rFonts w:hint="cs"/>
           <w:b/>
           <w:bCs/>
           <w:u w:val="single"/>
@@ -131,12 +130,20 @@
       </w:r>
     </w:p>
     <w:p>
-      <w:r>
-        <w:rPr>
-          <w:position w:val="-80"/>
-          <w:highlight w:val="green"/>
-        </w:rPr>
-        <w:object w:dxaOrig="4980" w:dyaOrig="1719">
+      <w:pPr>
+        <w:rPr>
+          <w:rtl/>
+        </w:rPr>
+      </w:pPr>
+      <w:bookmarkStart w:id="0" w:name="_GoBack"/>
+      <w:bookmarkEnd w:id="0"/>
+    </w:p>
+    <w:p>
+      <w:r>
+        <w:rPr>
+          <w:position w:val="-110"/>
+        </w:rPr>
+        <w:object w:dxaOrig="7920" w:dyaOrig="2200">
           <v:shapetype id="_x0000_t75" coordsize="21600,21600" o:spt="75" o:preferrelative="t" path="m@4@5l@4@11@9@11@9@5xe" filled="f" stroked="f">
             <v:stroke joinstyle="miter"/>
             <v:formulas>
@@ -156,10 +163,10 @@
             <v:path o:extrusionok="f" gradientshapeok="t" o:connecttype="rect"/>
             <o:lock v:ext="edit" aspectratio="t"/>
           </v:shapetype>
-          <v:shape id="_x0000_i1049" type="#_x0000_t75" style="width:249pt;height:85.8pt" o:ole="">
+          <v:shape id="_x0000_i1066" type="#_x0000_t75" style="width:396pt;height:109.8pt" o:ole="">
             <v:imagedata r:id="rId6" o:title=""/>
           </v:shape>
-          <o:OLEObject Type="Embed" ProgID="Equation.DSMT4" ShapeID="_x0000_i1049" DrawAspect="Content" ObjectID="_1574533490" r:id="rId7"/>
+          <o:OLEObject Type="Embed" ProgID="Equation.DSMT4" ShapeID="_x0000_i1066" DrawAspect="Content" ObjectID="_1574615766" r:id="rId7"/>
         </w:object>
       </w:r>
       <w:r>
@@ -173,7 +180,6 @@
       <w:pPr>
         <w:pStyle w:val="2"/>
         <w:rPr>
-          <w:rFonts w:hint="cs"/>
           <w:rtl/>
         </w:rPr>
       </w:pPr>
@@ -199,7 +205,7 @@
         <w:t>.</w:t>
       </w:r>
     </w:p>
-    <w:bookmarkStart w:id="0" w:name="MTBlankEqn"/>
+    <w:bookmarkStart w:id="1" w:name="MTBlankEqn"/>
     <w:p>
       <w:pPr>
         <w:rPr>
@@ -211,13 +217,13 @@
           <w:position w:val="-170"/>
         </w:rPr>
         <w:object w:dxaOrig="8380" w:dyaOrig="3519">
-          <v:shape id="_x0000_i1041" type="#_x0000_t75" style="width:418.8pt;height:175.8pt" o:ole="">
+          <v:shape id="_x0000_i1026" type="#_x0000_t75" style="width:418.8pt;height:175.8pt" o:ole="">
             <v:imagedata r:id="rId8" o:title=""/>
           </v:shape>
-          <o:OLEObject Type="Embed" ProgID="Equation.DSMT4" ShapeID="_x0000_i1041" DrawAspect="Content" ObjectID="_1574533491" r:id="rId9"/>
+          <o:OLEObject Type="Embed" ProgID="Equation.DSMT4" ShapeID="_x0000_i1026" DrawAspect="Content" ObjectID="_1574615767" r:id="rId9"/>
         </w:object>
       </w:r>
-      <w:bookmarkEnd w:id="0"/>
+      <w:bookmarkEnd w:id="1"/>
     </w:p>
     <w:p>
       <w:pPr>
@@ -230,10 +236,10 @@
           <w:position w:val="-146"/>
         </w:rPr>
         <w:object w:dxaOrig="7140" w:dyaOrig="7119">
-          <v:shape id="_x0000_i1043" type="#_x0000_t75" style="width:357pt;height:355.8pt" o:ole="">
+          <v:shape id="_x0000_i1027" type="#_x0000_t75" style="width:357pt;height:355.8pt" o:ole="">
             <v:imagedata r:id="rId10" o:title=""/>
           </v:shape>
-          <o:OLEObject Type="Embed" ProgID="Equation.DSMT4" ShapeID="_x0000_i1043" DrawAspect="Content" ObjectID="_1574533492" r:id="rId11"/>
+          <o:OLEObject Type="Embed" ProgID="Equation.DSMT4" ShapeID="_x0000_i1027" DrawAspect="Content" ObjectID="_1574615768" r:id="rId11"/>
         </w:object>
       </w:r>
       <w:r>
@@ -317,10 +323,10 @@
           <w:position w:val="-100"/>
         </w:rPr>
         <w:object w:dxaOrig="5980" w:dyaOrig="2120">
-          <v:shape id="_x0000_i1070" type="#_x0000_t75" style="width:298.8pt;height:106.2pt" o:ole="">
+          <v:shape id="_x0000_i1043" type="#_x0000_t75" style="width:298.8pt;height:106.2pt" o:ole="">
             <v:imagedata r:id="rId12" o:title=""/>
           </v:shape>
-          <o:OLEObject Type="Embed" ProgID="Equation.DSMT4" ShapeID="_x0000_i1070" DrawAspect="Content" ObjectID="_1574533493" r:id="rId13"/>
+          <o:OLEObject Type="Embed" ProgID="Equation.DSMT4" ShapeID="_x0000_i1043" DrawAspect="Content" ObjectID="_1574615769" r:id="rId13"/>
         </w:object>
       </w:r>
       <w:r>
@@ -334,6 +340,7 @@
       <w:pPr>
         <w:pStyle w:val="2"/>
         <w:rPr>
+          <w:rFonts w:hint="cs"/>
           <w:rtl/>
         </w:rPr>
       </w:pPr>
@@ -356,10 +363,10 @@
           <w:position w:val="-92"/>
         </w:rPr>
         <w:object w:dxaOrig="7580" w:dyaOrig="6619">
-          <v:shape id="_x0000_i1058" type="#_x0000_t75" style="width:379.2pt;height:331.2pt" o:ole="">
+          <v:shape id="_x0000_i1029" type="#_x0000_t75" style="width:379.2pt;height:331.2pt" o:ole="">
             <v:imagedata r:id="rId14" o:title=""/>
           </v:shape>
-          <o:OLEObject Type="Embed" ProgID="Equation.DSMT4" ShapeID="_x0000_i1058" DrawAspect="Content" ObjectID="_1574533494" r:id="rId15"/>
+          <o:OLEObject Type="Embed" ProgID="Equation.DSMT4" ShapeID="_x0000_i1029" DrawAspect="Content" ObjectID="_1574615770" r:id="rId15"/>
         </w:object>
       </w:r>
       <w:r>
@@ -392,14 +399,13 @@
       </w:pPr>
       <w:r>
         <w:rPr>
-          <w:position w:val="-32"/>
-          <w:highlight w:val="green"/>
-        </w:rPr>
-        <w:object w:dxaOrig="5899" w:dyaOrig="760">
-          <v:shape id="_x0000_i1063" type="#_x0000_t75" style="width:295.2pt;height:37.8pt" o:ole="">
+          <w:position w:val="-148"/>
+        </w:rPr>
+        <w:object w:dxaOrig="5899" w:dyaOrig="3080">
+          <v:shape id="_x0000_i1041" type="#_x0000_t75" style="width:295.2pt;height:153pt" o:ole="">
             <v:imagedata r:id="rId16" o:title=""/>
           </v:shape>
-          <o:OLEObject Type="Embed" ProgID="Equation.DSMT4" ShapeID="_x0000_i1063" DrawAspect="Content" ObjectID="_1574533495" r:id="rId17"/>
+          <o:OLEObject Type="Embed" ProgID="Equation.DSMT4" ShapeID="_x0000_i1041" DrawAspect="Content" ObjectID="_1574615771" r:id="rId17"/>
         </w:object>
       </w:r>
       <w:r>
@@ -418,6 +424,7 @@
           <w:rFonts w:hint="cs"/>
           <w:rtl/>
         </w:rPr>
+        <w:lastRenderedPageBreak/>
         <w:t>סעיף 4.</w:t>
       </w:r>
     </w:p>
@@ -439,10 +446,10 @@
           <w:position w:val="-10"/>
         </w:rPr>
         <w:object w:dxaOrig="320" w:dyaOrig="360">
-          <v:shape id="_x0000_i1066" type="#_x0000_t75" style="width:16.2pt;height:18pt" o:ole="">
+          <v:shape id="_x0000_i1031" type="#_x0000_t75" style="width:16.2pt;height:18pt" o:ole="">
             <v:imagedata r:id="rId18" o:title=""/>
           </v:shape>
-          <o:OLEObject Type="Embed" ProgID="Equation.DSMT4" ShapeID="_x0000_i1066" DrawAspect="Content" ObjectID="_1574533496" r:id="rId19"/>
+          <o:OLEObject Type="Embed" ProgID="Equation.DSMT4" ShapeID="_x0000_i1031" DrawAspect="Content" ObjectID="_1574615772" r:id="rId19"/>
         </w:object>
       </w:r>
       <w:r>
@@ -501,10 +508,10 @@
           <w:position w:val="-14"/>
         </w:rPr>
         <w:object w:dxaOrig="4940" w:dyaOrig="400">
-          <v:shape id="_x0000_i1076" type="#_x0000_t75" style="width:247.2pt;height:19.8pt" o:ole="">
+          <v:shape id="_x0000_i1032" type="#_x0000_t75" style="width:247.2pt;height:19.8pt" o:ole="">
             <v:imagedata r:id="rId20" o:title=""/>
           </v:shape>
-          <o:OLEObject Type="Embed" ProgID="Equation.DSMT4" ShapeID="_x0000_i1076" DrawAspect="Content" ObjectID="_1574533497" r:id="rId21"/>
+          <o:OLEObject Type="Embed" ProgID="Equation.DSMT4" ShapeID="_x0000_i1032" DrawAspect="Content" ObjectID="_1574615773" r:id="rId21"/>
         </w:object>
       </w:r>
     </w:p>
@@ -519,7 +526,6 @@
           <w:rFonts w:hint="cs"/>
           <w:rtl/>
         </w:rPr>
-        <w:lastRenderedPageBreak/>
         <w:t xml:space="preserve">תחת השערת האפס </w:t>
       </w:r>
       <w:r>
@@ -527,10 +533,10 @@
           <w:position w:val="-12"/>
         </w:rPr>
         <w:object w:dxaOrig="1120" w:dyaOrig="360">
-          <v:shape id="_x0000_i1079" type="#_x0000_t75" style="width:55.8pt;height:18pt" o:ole="">
+          <v:shape id="_x0000_i1033" type="#_x0000_t75" style="width:55.8pt;height:18pt" o:ole="">
             <v:imagedata r:id="rId22" o:title=""/>
           </v:shape>
-          <o:OLEObject Type="Embed" ProgID="Equation.DSMT4" ShapeID="_x0000_i1079" DrawAspect="Content" ObjectID="_1574533498" r:id="rId23"/>
+          <o:OLEObject Type="Embed" ProgID="Equation.DSMT4" ShapeID="_x0000_i1033" DrawAspect="Content" ObjectID="_1574615774" r:id="rId23"/>
         </w:object>
       </w:r>
       <w:r>
@@ -563,13 +569,13 @@
       </w:r>
       <w:r>
         <w:rPr>
-          <w:position w:val="-12"/>
-        </w:rPr>
-        <w:object w:dxaOrig="440" w:dyaOrig="380">
-          <v:shape id="_x0000_i1082" type="#_x0000_t75" style="width:22.2pt;height:19.2pt" o:ole="">
+          <w:position w:val="-24"/>
+        </w:rPr>
+        <w:object w:dxaOrig="2079" w:dyaOrig="620">
+          <v:shape id="_x0000_i1048" type="#_x0000_t75" style="width:105pt;height:31.2pt" o:ole="">
             <v:imagedata r:id="rId24" o:title=""/>
           </v:shape>
-          <o:OLEObject Type="Embed" ProgID="Equation.DSMT4" ShapeID="_x0000_i1082" DrawAspect="Content" ObjectID="_1574533499" r:id="rId25"/>
+          <o:OLEObject Type="Embed" ProgID="Equation.DSMT4" ShapeID="_x0000_i1048" DrawAspect="Content" ObjectID="_1574615775" r:id="rId25"/>
         </w:object>
       </w:r>
       <w:r>
@@ -590,10 +596,10 @@
           <w:position w:val="-30"/>
         </w:rPr>
         <w:object w:dxaOrig="1900" w:dyaOrig="840">
-          <v:shape id="_x0000_i1090" type="#_x0000_t75" style="width:94.8pt;height:42pt" o:ole="">
+          <v:shape id="_x0000_i1035" type="#_x0000_t75" style="width:94.8pt;height:42pt" o:ole="">
             <v:imagedata r:id="rId26" o:title=""/>
           </v:shape>
-          <o:OLEObject Type="Embed" ProgID="Equation.DSMT4" ShapeID="_x0000_i1090" DrawAspect="Content" ObjectID="_1574533500" r:id="rId27"/>
+          <o:OLEObject Type="Embed" ProgID="Equation.DSMT4" ShapeID="_x0000_i1035" DrawAspect="Content" ObjectID="_1574615776" r:id="rId27"/>
         </w:object>
       </w:r>
       <w:r>
@@ -614,10 +620,10 @@
           <w:position w:val="-10"/>
         </w:rPr>
         <w:object w:dxaOrig="320" w:dyaOrig="360">
-          <v:shape id="_x0000_i1087" type="#_x0000_t75" style="width:16.2pt;height:18pt" o:ole="">
+          <v:shape id="_x0000_i1036" type="#_x0000_t75" style="width:16.2pt;height:18pt" o:ole="">
             <v:imagedata r:id="rId18" o:title=""/>
           </v:shape>
-          <o:OLEObject Type="Embed" ProgID="Equation.DSMT4" ShapeID="_x0000_i1087" DrawAspect="Content" ObjectID="_1574533501" r:id="rId28"/>
+          <o:OLEObject Type="Embed" ProgID="Equation.DSMT4" ShapeID="_x0000_i1036" DrawAspect="Content" ObjectID="_1574615777" r:id="rId28"/>
         </w:object>
       </w:r>
       <w:r>
@@ -630,6 +636,66 @@
     </w:p>
     <w:p>
       <w:pPr>
+        <w:rPr>
+          <w:rFonts w:hint="cs"/>
+          <w:rtl/>
+        </w:rPr>
+      </w:pPr>
+      <w:r>
+        <w:rPr>
+          <w:rFonts w:hint="cs"/>
+          <w:rtl/>
+        </w:rPr>
+        <w:t xml:space="preserve">נדחה את </w:t>
+      </w:r>
+      <w:r>
+        <w:rPr>
+          <w:rFonts w:hint="cs"/>
+          <w:rtl/>
+        </w:rPr>
+        <w:t xml:space="preserve">השערת האפס </w:t>
+      </w:r>
+      <w:r>
+        <w:rPr>
+          <w:position w:val="-12"/>
+        </w:rPr>
+        <w:object w:dxaOrig="1120" w:dyaOrig="360">
+          <v:shape id="_x0000_i1049" type="#_x0000_t75" style="width:55.8pt;height:18pt" o:ole="">
+            <v:imagedata r:id="rId22" o:title=""/>
+          </v:shape>
+          <o:OLEObject Type="Embed" ProgID="Equation.DSMT4" ShapeID="_x0000_i1049" DrawAspect="Content" ObjectID="_1574615778" r:id="rId29"/>
+        </w:object>
+      </w:r>
+      <w:r>
+        <w:t xml:space="preserve"> </w:t>
+      </w:r>
+      <w:r>
+        <w:rPr>
+          <w:rtl/>
+        </w:rPr>
+        <w:t xml:space="preserve"> </w:t>
+      </w:r>
+      <w:r>
+        <w:rPr>
+          <w:rFonts w:hint="cs"/>
+          <w:rtl/>
+        </w:rPr>
+        <w:t xml:space="preserve">אם </w:t>
+      </w:r>
+      <w:r>
+        <w:rPr>
+          <w:position w:val="-50"/>
+        </w:rPr>
+        <w:object w:dxaOrig="6540" w:dyaOrig="1680">
+          <v:shape id="_x0000_i1054" type="#_x0000_t75" style="width:326.4pt;height:84pt" o:ole="">
+            <v:imagedata r:id="rId30" o:title=""/>
+          </v:shape>
+          <o:OLEObject Type="Embed" ProgID="Equation.DSMT4" ShapeID="_x0000_i1054" DrawAspect="Content" ObjectID="_1574615779" r:id="rId31"/>
+        </w:object>
+      </w:r>
+    </w:p>
+    <w:p>
+      <w:pPr>
         <w:pStyle w:val="2"/>
         <w:rPr>
           <w:rtl/>
@@ -654,55 +720,56 @@
           <w:rFonts w:hint="cs"/>
           <w:rtl/>
         </w:rPr>
-        <w:t xml:space="preserve">נשתמש במשפט </w:t>
-      </w:r>
-      <w:r>
-        <w:rPr>
-          <w:position w:val="-6"/>
-        </w:rPr>
-        <w:object w:dxaOrig="580" w:dyaOrig="279">
-          <v:shape id="_x0000_i1094" type="#_x0000_t75" style="width:28.8pt;height:13.8pt" o:ole="">
-            <v:imagedata r:id="rId29" o:title=""/>
+        <w:t xml:space="preserve">נשתמש </w:t>
+      </w:r>
+      <w:r>
+        <w:rPr>
+          <w:rFonts w:hint="cs"/>
+          <w:rtl/>
+        </w:rPr>
+        <w:t>ב</w:t>
+      </w:r>
+      <w:r>
+        <w:rPr>
+          <w:rFonts w:hint="cs"/>
+          <w:rtl/>
+        </w:rPr>
+        <w:t xml:space="preserve">מבחן </w:t>
+      </w:r>
+      <w:r>
+        <w:rPr>
+          <w:position w:val="-10"/>
+        </w:rPr>
+        <w:object w:dxaOrig="320" w:dyaOrig="360">
+          <v:shape id="_x0000_i1059" type="#_x0000_t75" style="width:16.2pt;height:18pt" o:ole="">
+            <v:imagedata r:id="rId18" o:title=""/>
           </v:shape>
-          <o:OLEObject Type="Embed" ProgID="Equation.DSMT4" ShapeID="_x0000_i1094" DrawAspect="Content" ObjectID="_1574533502" r:id="rId30"/>
+          <o:OLEObject Type="Embed" ProgID="Equation.DSMT4" ShapeID="_x0000_i1059" DrawAspect="Content" ObjectID="_1574615780" r:id="rId32"/>
         </w:object>
       </w:r>
-      <w:r>
+    </w:p>
+    <w:p>
+      <w:r>
+        <w:rPr>
+          <w:rFonts w:hint="cs"/>
+          <w:rtl/>
+        </w:rPr>
         <w:t xml:space="preserve"> </w:t>
       </w:r>
       <w:r>
         <w:rPr>
-          <w:rFonts w:hint="cs"/>
-          <w:rtl/>
-        </w:rPr>
-        <w:t xml:space="preserve"> שעבורו מתקיים</w:t>
-      </w:r>
-    </w:p>
-    <w:p>
-      <w:r>
-        <w:rPr>
-          <w:rFonts w:hint="cs"/>
-          <w:rtl/>
-        </w:rPr>
+          <w:position w:val="-48"/>
+        </w:rPr>
+        <w:object w:dxaOrig="5240" w:dyaOrig="1100">
+          <v:shape id="_x0000_i1062" type="#_x0000_t75" style="width:262.2pt;height:55.2pt" o:ole="">
+            <v:imagedata r:id="rId33" o:title=""/>
+          </v:shape>
+          <o:OLEObject Type="Embed" ProgID="Equation.DSMT4" ShapeID="_x0000_i1062" DrawAspect="Content" ObjectID="_1574615781" r:id="rId34"/>
+        </w:object>
+      </w:r>
+      <w:r>
         <w:t xml:space="preserve"> </w:t>
       </w:r>
-      <w:r>
-        <w:rPr>
-          <w:position w:val="-96"/>
-          <w:highlight w:val="green"/>
-        </w:rPr>
-        <w:object w:dxaOrig="3660" w:dyaOrig="2040">
-          <v:shape id="_x0000_i1097" type="#_x0000_t75" style="width:183pt;height:102pt" o:ole="">
-            <v:imagedata r:id="rId31" o:title=""/>
-          </v:shape>
-          <o:OLEObject Type="Embed" ProgID="Equation.DSMT4" ShapeID="_x0000_i1097" DrawAspect="Content" ObjectID="_1574533503" r:id="rId32"/>
-        </w:object>
-      </w:r>
-      <w:r>
-        <w:t xml:space="preserve"> </w:t>
-      </w:r>
-      <w:bookmarkStart w:id="1" w:name="_GoBack"/>
-      <w:bookmarkEnd w:id="1"/>
     </w:p>
     <w:p>
       <w:pPr>
@@ -712,7 +779,7 @@
       </w:pPr>
     </w:p>
     <w:sectPr>
-      <w:headerReference w:type="default" r:id="rId33"/>
+      <w:headerReference w:type="default" r:id="rId35"/>
       <w:pgSz w:w="11906" w:h="16838"/>
       <w:pgMar w:top="1440" w:right="1800" w:bottom="1440" w:left="1800" w:header="624" w:footer="708" w:gutter="0"/>
       <w:cols w:space="708"/>

</xml_diff>